<commit_message>
[25.01.28 11:42] Model auto-generation
</commit_message>
<xml_diff>
--- a/nomenclature_parser/out/latest/word/HubSante.typeIdPatient.docx
+++ b/nomenclature_parser/out/latest/word/HubSante.typeIdPatient.docx
@@ -248,54 +248,6 @@
           </w:tcPr>
           <w:p>
             <w:r>
-              <w:t>SI-VIC</w:t>
-            </w:r>
-          </w:p>
-        </w:tc>
-        <w:tc>
-          <w:tcPr>
-            <w:tcW w:type="dxa" w:w="1728"/>
-          </w:tcPr>
-          <w:p>
-            <w:r>
-              <w:t>SI-VIC</w:t>
-            </w:r>
-          </w:p>
-        </w:tc>
-        <w:tc>
-          <w:tcPr>
-            <w:tcW w:type="dxa" w:w="1728"/>
-          </w:tcPr>
-          <w:p>
-            <w:r/>
-          </w:p>
-        </w:tc>
-        <w:tc>
-          <w:tcPr>
-            <w:tcW w:type="dxa" w:w="1728"/>
-          </w:tcPr>
-          <w:p>
-            <w:r>
-              <w:t>Numéro d'identification SI-VIC</w:t>
-            </w:r>
-          </w:p>
-        </w:tc>
-        <w:tc>
-          <w:tcPr>
-            <w:tcW w:type="dxa" w:w="1728"/>
-          </w:tcPr>
-          <w:p>
-            <w:r/>
-          </w:p>
-        </w:tc>
-      </w:tr>
-      <w:tr>
-        <w:tc>
-          <w:tcPr>
-            <w:tcW w:type="dxa" w:w="1728"/>
-          </w:tcPr>
-          <w:p>
-            <w:r>
               <w:t>DOSSARD</w:t>
             </w:r>
           </w:p>
@@ -373,6 +325,54 @@
           <w:p>
             <w:r>
               <w:t>Numéro de place</w:t>
+            </w:r>
+          </w:p>
+        </w:tc>
+        <w:tc>
+          <w:tcPr>
+            <w:tcW w:type="dxa" w:w="1728"/>
+          </w:tcPr>
+          <w:p>
+            <w:r/>
+          </w:p>
+        </w:tc>
+      </w:tr>
+      <w:tr>
+        <w:tc>
+          <w:tcPr>
+            <w:tcW w:type="dxa" w:w="1728"/>
+          </w:tcPr>
+          <w:p>
+            <w:r>
+              <w:t>AUTRE</w:t>
+            </w:r>
+          </w:p>
+        </w:tc>
+        <w:tc>
+          <w:tcPr>
+            <w:tcW w:type="dxa" w:w="1728"/>
+          </w:tcPr>
+          <w:p>
+            <w:r>
+              <w:t>AUTRE</w:t>
+            </w:r>
+          </w:p>
+        </w:tc>
+        <w:tc>
+          <w:tcPr>
+            <w:tcW w:type="dxa" w:w="1728"/>
+          </w:tcPr>
+          <w:p>
+            <w:r/>
+          </w:p>
+        </w:tc>
+        <w:tc>
+          <w:tcPr>
+            <w:tcW w:type="dxa" w:w="1728"/>
+          </w:tcPr>
+          <w:p>
+            <w:r>
+              <w:t>Autre identifiant</w:t>
             </w:r>
           </w:p>
         </w:tc>

</xml_diff>